<commit_message>
Updates to match the pictures in the links
</commit_message>
<xml_diff>
--- a/Elevator Pitch - Andrew Halisky.docx
+++ b/Elevator Pitch - Andrew Halisky.docx
@@ -14,28 +14,112 @@
           <w:sz w:val="56"/>
           <w:szCs w:val="56"/>
         </w:rPr>
-        <w:t xml:space="preserve">Hey I’m Andrew Halisky from Face-It. I help </w:t>
-      </w:r>
-      <w:r>
-        <w:rPr>
-          <w:sz w:val="56"/>
-          <w:szCs w:val="56"/>
-        </w:rPr>
-        <w:t>families and</w:t>
-      </w:r>
-      <w:r>
-        <w:rPr>
-          <w:sz w:val="56"/>
-          <w:szCs w:val="56"/>
-        </w:rPr>
-        <w:t xml:space="preserve"> party planners by providing gift and event solutions.</w:t>
-      </w:r>
-      <w:r>
-        <w:rPr>
-          <w:sz w:val="56"/>
-          <w:szCs w:val="56"/>
-        </w:rPr>
-        <w:t xml:space="preserve"> I had a friend who was organizing a holiday party and she was looking for something to make the evening extra fun. She had all of her party games lined up, but she wanted her guests to walk away with a fantastic memory of the evening. I helped her incorporate a caricature activity for her guests that had everyone laughing the whole evening through. I </w:t>
+        <w:t xml:space="preserve">Hey I’m Andrew Halisky </w:t>
+      </w:r>
+      <w:r>
+        <w:rPr>
+          <w:sz w:val="56"/>
+          <w:szCs w:val="56"/>
+        </w:rPr>
+        <w:t xml:space="preserve">and I am </w:t>
+      </w:r>
+      <w:r>
+        <w:rPr>
+          <w:sz w:val="56"/>
+          <w:szCs w:val="56"/>
+        </w:rPr>
+        <w:t>proposing to build</w:t>
+      </w:r>
+      <w:r>
+        <w:rPr>
+          <w:sz w:val="56"/>
+          <w:szCs w:val="56"/>
+        </w:rPr>
+        <w:t xml:space="preserve"> a website to </w:t>
+      </w:r>
+      <w:r>
+        <w:rPr>
+          <w:sz w:val="56"/>
+          <w:szCs w:val="56"/>
+        </w:rPr>
+        <w:t xml:space="preserve">market </w:t>
+      </w:r>
+      <w:r>
+        <w:rPr>
+          <w:sz w:val="56"/>
+          <w:szCs w:val="56"/>
+        </w:rPr>
+        <w:t>caricatures called</w:t>
+      </w:r>
+      <w:r>
+        <w:rPr>
+          <w:sz w:val="56"/>
+          <w:szCs w:val="56"/>
+        </w:rPr>
+        <w:t xml:space="preserve"> Face-It</w:t>
+      </w:r>
+      <w:r>
+        <w:rPr>
+          <w:sz w:val="56"/>
+          <w:szCs w:val="56"/>
+        </w:rPr>
+        <w:t xml:space="preserve"> by Andrew</w:t>
+      </w:r>
+      <w:r>
+        <w:rPr>
+          <w:sz w:val="56"/>
+          <w:szCs w:val="56"/>
+        </w:rPr>
+        <w:t xml:space="preserve">. </w:t>
+      </w:r>
+      <w:r>
+        <w:rPr>
+          <w:sz w:val="56"/>
+          <w:szCs w:val="56"/>
+        </w:rPr>
+        <w:t>The website will</w:t>
+      </w:r>
+      <w:r>
+        <w:rPr>
+          <w:sz w:val="56"/>
+          <w:szCs w:val="56"/>
+        </w:rPr>
+        <w:t xml:space="preserve"> help party planners </w:t>
+      </w:r>
+      <w:r>
+        <w:rPr>
+          <w:sz w:val="56"/>
+          <w:szCs w:val="56"/>
+        </w:rPr>
+        <w:t xml:space="preserve">and people in general </w:t>
+      </w:r>
+      <w:r>
+        <w:rPr>
+          <w:sz w:val="56"/>
+          <w:szCs w:val="56"/>
+        </w:rPr>
+        <w:t xml:space="preserve">by providing </w:t>
+      </w:r>
+      <w:r>
+        <w:rPr>
+          <w:sz w:val="56"/>
+          <w:szCs w:val="56"/>
+        </w:rPr>
+        <w:t xml:space="preserve">unique </w:t>
+      </w:r>
+      <w:r>
+        <w:rPr>
+          <w:sz w:val="56"/>
+          <w:szCs w:val="56"/>
+        </w:rPr>
+        <w:t>gift and event solutions.</w:t>
+      </w:r>
+      <w:r>
+        <w:rPr>
+          <w:sz w:val="56"/>
+          <w:szCs w:val="56"/>
+        </w:rPr>
+        <w:t xml:space="preserve"> I </w:t>
       </w:r>
       <w:r>
         <w:rPr>
@@ -70,7 +154,86 @@
           <w:sz w:val="56"/>
           <w:szCs w:val="56"/>
         </w:rPr>
-        <w:t>provide one time caricatures as well.</w:t>
+        <w:t xml:space="preserve">provide </w:t>
+      </w:r>
+      <w:r>
+        <w:rPr>
+          <w:sz w:val="56"/>
+          <w:szCs w:val="56"/>
+        </w:rPr>
+        <w:t xml:space="preserve">a </w:t>
+      </w:r>
+      <w:proofErr w:type="spellStart"/>
+      <w:r>
+        <w:rPr>
+          <w:sz w:val="56"/>
+          <w:szCs w:val="56"/>
+        </w:rPr>
+        <w:t>one time</w:t>
+      </w:r>
+      <w:proofErr w:type="spellEnd"/>
+      <w:r>
+        <w:rPr>
+          <w:sz w:val="56"/>
+          <w:szCs w:val="56"/>
+        </w:rPr>
+        <w:t xml:space="preserve"> caricature</w:t>
+      </w:r>
+      <w:r>
+        <w:rPr>
+          <w:sz w:val="56"/>
+          <w:szCs w:val="56"/>
+        </w:rPr>
+        <w:t xml:space="preserve"> </w:t>
+      </w:r>
+      <w:r>
+        <w:rPr>
+          <w:sz w:val="56"/>
+          <w:szCs w:val="56"/>
+        </w:rPr>
+        <w:t>s</w:t>
+      </w:r>
+      <w:r>
+        <w:rPr>
+          <w:sz w:val="56"/>
+          <w:szCs w:val="56"/>
+        </w:rPr>
+        <w:t>ervice</w:t>
+      </w:r>
+      <w:r>
+        <w:rPr>
+          <w:sz w:val="56"/>
+          <w:szCs w:val="56"/>
+        </w:rPr>
+        <w:t xml:space="preserve"> as well.</w:t>
+      </w:r>
+      <w:r>
+        <w:rPr>
+          <w:sz w:val="56"/>
+          <w:szCs w:val="56"/>
+        </w:rPr>
+        <w:t xml:space="preserve"> The website will be built using bold and bright </w:t>
+      </w:r>
+      <w:r>
+        <w:rPr>
+          <w:sz w:val="56"/>
+          <w:szCs w:val="56"/>
+        </w:rPr>
+        <w:t xml:space="preserve">HTML </w:t>
+      </w:r>
+      <w:r>
+        <w:rPr>
+          <w:sz w:val="56"/>
+          <w:szCs w:val="56"/>
+        </w:rPr>
+        <w:t xml:space="preserve">headers and the CSS will </w:t>
+      </w:r>
+      <w:r>
+        <w:rPr>
+          <w:sz w:val="56"/>
+          <w:szCs w:val="56"/>
+        </w:rPr>
+        <w:t>provide unique colors and spacing for the banners and the background.</w:t>
       </w:r>
     </w:p>
     <w:sectPr>

</xml_diff>